<commit_message>
Work assignment in meetingnote2022.11.4
</commit_message>
<xml_diff>
--- a/docs/meetingnote2022.11.4.docx
+++ b/docs/meetingnote2022.11.4.docx
@@ -54,7 +54,14 @@
           <w:sz w:val="24"/>
           <w:szCs w:val="24"/>
         </w:rPr>
-        <w:t xml:space="preserve">: Work was not started yet, but promised to finish before next week. </w:t>
+        <w:t xml:space="preserve">: Work was not </w:t>
+      </w:r>
+      <w:r>
+        <w:rPr>
+          <w:sz w:val="24"/>
+          <w:szCs w:val="24"/>
+        </w:rPr>
+        <w:t>completed. Did not follow the instructions as described in Specific tasks (1) and (2) in meetingnote.10.28.</w:t>
       </w:r>
     </w:p>
     <w:p>
@@ -74,7 +81,67 @@
           <w:sz w:val="24"/>
           <w:szCs w:val="24"/>
         </w:rPr>
-        <w:t xml:space="preserve">Worked on the problem related the git commit: not be able to see the changes DG made at my end. </w:t>
+        <w:t xml:space="preserve">The definition of MBIL was not accurate, and the description was not complete. Suggested that it should be redone, see comments in the README.md. </w:t>
+      </w:r>
+    </w:p>
+    <w:p>
+      <w:pPr>
+        <w:pStyle w:val="ListParagraph"/>
+        <w:numPr>
+          <w:ilvl w:val="0"/>
+          <w:numId w:val="2"/>
+        </w:numPr>
+        <w:rPr>
+          <w:sz w:val="24"/>
+          <w:szCs w:val="24"/>
+        </w:rPr>
+      </w:pPr>
+      <w:r>
+        <w:rPr>
+          <w:sz w:val="24"/>
+          <w:szCs w:val="24"/>
+        </w:rPr>
+        <w:t xml:space="preserve">Went through an example readme file with DG and made suggestions as to how he should revise the current work. </w:t>
+      </w:r>
+    </w:p>
+    <w:p>
+      <w:pPr>
+        <w:pStyle w:val="ListParagraph"/>
+        <w:numPr>
+          <w:ilvl w:val="0"/>
+          <w:numId w:val="2"/>
+        </w:numPr>
+        <w:rPr>
+          <w:sz w:val="24"/>
+          <w:szCs w:val="24"/>
+        </w:rPr>
+      </w:pPr>
+      <w:r>
+        <w:rPr>
+          <w:sz w:val="24"/>
+          <w:szCs w:val="24"/>
+        </w:rPr>
+        <w:t>The current procedure was not tested. DG had no idea whether it was correct when he put it there.</w:t>
+      </w:r>
+    </w:p>
+    <w:p>
+      <w:pPr>
+        <w:pStyle w:val="ListParagraph"/>
+        <w:numPr>
+          <w:ilvl w:val="0"/>
+          <w:numId w:val="2"/>
+        </w:numPr>
+        <w:rPr>
+          <w:sz w:val="24"/>
+          <w:szCs w:val="24"/>
+        </w:rPr>
+      </w:pPr>
+      <w:r>
+        <w:rPr>
+          <w:sz w:val="24"/>
+          <w:szCs w:val="24"/>
+        </w:rPr>
+        <w:t xml:space="preserve">Work assignment. </w:t>
       </w:r>
     </w:p>
     <w:p>
@@ -251,7 +318,7 @@
         <w:pStyle w:val="ListParagraph"/>
         <w:numPr>
           <w:ilvl w:val="0"/>
-          <w:numId w:val="3"/>
+          <w:numId w:val="5"/>
         </w:numPr>
         <w:rPr>
           <w:sz w:val="24"/>
@@ -263,7 +330,68 @@
           <w:sz w:val="24"/>
           <w:szCs w:val="24"/>
         </w:rPr>
-        <w:t xml:space="preserve">Write a readme file for the python version of MBIL. </w:t>
+        <w:t>Redo the description of MBIL</w:t>
+      </w:r>
+    </w:p>
+    <w:p>
+      <w:pPr>
+        <w:pStyle w:val="ListParagraph"/>
+        <w:numPr>
+          <w:ilvl w:val="0"/>
+          <w:numId w:val="5"/>
+        </w:numPr>
+        <w:rPr>
+          <w:sz w:val="24"/>
+          <w:szCs w:val="24"/>
+        </w:rPr>
+      </w:pPr>
+      <w:r>
+        <w:rPr>
+          <w:sz w:val="24"/>
+          <w:szCs w:val="24"/>
+        </w:rPr>
+        <w:t xml:space="preserve">Test how MBIL can be downloaded and installed, and write the procedure under the installation section of the readme.md. </w:t>
+      </w:r>
+    </w:p>
+    <w:p>
+      <w:pPr>
+        <w:pStyle w:val="ListParagraph"/>
+        <w:numPr>
+          <w:ilvl w:val="0"/>
+          <w:numId w:val="5"/>
+        </w:numPr>
+        <w:rPr>
+          <w:sz w:val="24"/>
+          <w:szCs w:val="24"/>
+        </w:rPr>
+      </w:pPr>
+      <w:r>
+        <w:rPr>
+          <w:sz w:val="24"/>
+          <w:szCs w:val="24"/>
+        </w:rPr>
+        <w:t>Create new test datasets and example use cases to explain how users can use BMIL and what they can do with it. Then write about these in readme.md. This was described clearly in the previous task assignment</w:t>
+      </w:r>
+      <w:r>
+        <w:rPr>
+          <w:sz w:val="24"/>
+          <w:szCs w:val="24"/>
+        </w:rPr>
+        <w:t xml:space="preserve"> (see below)</w:t>
+      </w:r>
+      <w:r>
+        <w:rPr>
+          <w:sz w:val="24"/>
+          <w:szCs w:val="24"/>
+        </w:rPr>
+        <w:t>. Please follow the assignment</w:t>
+      </w:r>
+      <w:r>
+        <w:rPr>
+          <w:sz w:val="24"/>
+          <w:szCs w:val="24"/>
+        </w:rPr>
+        <w:t>!</w:t>
       </w:r>
     </w:p>
     <w:p>
@@ -283,7 +411,23 @@
           <w:sz w:val="24"/>
           <w:szCs w:val="24"/>
         </w:rPr>
-        <w:t>Explanation in details in your own word of the MBIL algorithm.</w:t>
+        <w:t>For each function of the MBIL-</w:t>
+      </w:r>
+      <w:proofErr w:type="spellStart"/>
+      <w:r>
+        <w:rPr>
+          <w:sz w:val="24"/>
+          <w:szCs w:val="24"/>
+        </w:rPr>
+        <w:t>py</w:t>
+      </w:r>
+      <w:proofErr w:type="spellEnd"/>
+      <w:r>
+        <w:rPr>
+          <w:sz w:val="24"/>
+          <w:szCs w:val="24"/>
+        </w:rPr>
+        <w:t xml:space="preserve"> provides, write an example to help users to understand the function and how they can use the function. Using figures is encouraged. </w:t>
       </w:r>
     </w:p>
     <w:p>
@@ -303,7 +447,7 @@
           <w:sz w:val="24"/>
           <w:szCs w:val="24"/>
         </w:rPr>
-        <w:t>For each function of the MBIL-</w:t>
+        <w:t xml:space="preserve">Learn from other existing readme files (such as the one provided by </w:t>
       </w:r>
       <w:proofErr w:type="spellStart"/>
       <w:r>
@@ -311,7 +455,7 @@
           <w:sz w:val="24"/>
           <w:szCs w:val="24"/>
         </w:rPr>
-        <w:t>py</w:t>
+        <w:t>Shap</w:t>
       </w:r>
       <w:proofErr w:type="spellEnd"/>
       <w:r>
@@ -319,7 +463,21 @@
           <w:sz w:val="24"/>
           <w:szCs w:val="24"/>
         </w:rPr>
-        <w:t xml:space="preserve"> provides, write an example to help users to understand the function and how they can use the function. Using figures is encouraged. </w:t>
+        <w:t xml:space="preserve"> </w:t>
+      </w:r>
+      <w:r>
+        <w:rPr>
+          <w:sz w:val="24"/>
+          <w:szCs w:val="24"/>
+        </w:rPr>
+        <w:t>https://github.com/slundberg/shap#readme</w:t>
+      </w:r>
+      <w:r>
+        <w:rPr>
+          <w:sz w:val="24"/>
+          <w:szCs w:val="24"/>
+        </w:rPr>
+        <w:t xml:space="preserve">) as to how to write a good readme file. </w:t>
       </w:r>
     </w:p>
     <w:p>
@@ -339,37 +497,7 @@
           <w:sz w:val="24"/>
           <w:szCs w:val="24"/>
         </w:rPr>
-        <w:t xml:space="preserve">Learn from other existing readme files (such as the one provided by </w:t>
-      </w:r>
-      <w:proofErr w:type="spellStart"/>
-      <w:r>
-        <w:rPr>
-          <w:sz w:val="24"/>
-          <w:szCs w:val="24"/>
-        </w:rPr>
-        <w:t>Shap</w:t>
-      </w:r>
-      <w:proofErr w:type="spellEnd"/>
-      <w:r>
-        <w:rPr>
-          <w:sz w:val="24"/>
-          <w:szCs w:val="24"/>
-        </w:rPr>
-        <w:t xml:space="preserve"> </w:t>
-      </w:r>
-      <w:r>
-        <w:rPr>
-          <w:sz w:val="24"/>
-          <w:szCs w:val="24"/>
-        </w:rPr>
-        <w:t>https://github.com/slundberg/shap#readme</w:t>
-      </w:r>
-      <w:r>
-        <w:rPr>
-          <w:sz w:val="24"/>
-          <w:szCs w:val="24"/>
-        </w:rPr>
-        <w:t xml:space="preserve">) as to how to write a good readme file. </w:t>
+        <w:t>Other than the ideas that I give via (1) and (2), be creative. …….</w:t>
       </w:r>
     </w:p>
     <w:p>
@@ -389,26 +517,7 @@
           <w:sz w:val="24"/>
           <w:szCs w:val="24"/>
         </w:rPr>
-        <w:t>Other than the ideas that I give via (1) and (2), be creative. …….</w:t>
-      </w:r>
-    </w:p>
-    <w:p>
-      <w:pPr>
-        <w:pStyle w:val="ListParagraph"/>
-        <w:numPr>
-          <w:ilvl w:val="0"/>
-          <w:numId w:val="4"/>
-        </w:numPr>
-        <w:rPr>
-          <w:sz w:val="24"/>
-          <w:szCs w:val="24"/>
-        </w:rPr>
-      </w:pPr>
-      <w:r>
-        <w:rPr>
-          <w:sz w:val="24"/>
-          <w:szCs w:val="24"/>
-        </w:rPr>
+        <w:lastRenderedPageBreak/>
         <w:t xml:space="preserve">New </w:t>
       </w:r>
       <w:r>
@@ -437,7 +546,7 @@
           <w:sz w:val="24"/>
           <w:szCs w:val="24"/>
         </w:rPr>
-        <w:t>4</w:t>
+        <w:t>11</w:t>
       </w:r>
     </w:p>
     <w:p>
@@ -850,6 +959,95 @@
       </w:pPr>
     </w:lvl>
   </w:abstractNum>
+  <w:abstractNum w:abstractNumId="4" w15:restartNumberingAfterBreak="0">
+    <w:nsid w:val="6E6736DB"/>
+    <w:multiLevelType w:val="hybridMultilevel"/>
+    <w:tmpl w:val="1DAA6702"/>
+    <w:lvl w:ilvl="0" w:tplc="B3CC4CB4">
+      <w:start w:val="1"/>
+      <w:numFmt w:val="decimal"/>
+      <w:lvlText w:val="%1)"/>
+      <w:lvlJc w:val="left"/>
+      <w:pPr>
+        <w:ind w:left="1440" w:hanging="360"/>
+      </w:pPr>
+      <w:rPr>
+        <w:rFonts w:hint="default"/>
+      </w:rPr>
+    </w:lvl>
+    <w:lvl w:ilvl="1" w:tplc="04090019" w:tentative="1">
+      <w:start w:val="1"/>
+      <w:numFmt w:val="lowerLetter"/>
+      <w:lvlText w:val="%2."/>
+      <w:lvlJc w:val="left"/>
+      <w:pPr>
+        <w:ind w:left="2160" w:hanging="360"/>
+      </w:pPr>
+    </w:lvl>
+    <w:lvl w:ilvl="2" w:tplc="0409001B" w:tentative="1">
+      <w:start w:val="1"/>
+      <w:numFmt w:val="lowerRoman"/>
+      <w:lvlText w:val="%3."/>
+      <w:lvlJc w:val="right"/>
+      <w:pPr>
+        <w:ind w:left="2880" w:hanging="180"/>
+      </w:pPr>
+    </w:lvl>
+    <w:lvl w:ilvl="3" w:tplc="0409000F" w:tentative="1">
+      <w:start w:val="1"/>
+      <w:numFmt w:val="decimal"/>
+      <w:lvlText w:val="%4."/>
+      <w:lvlJc w:val="left"/>
+      <w:pPr>
+        <w:ind w:left="3600" w:hanging="360"/>
+      </w:pPr>
+    </w:lvl>
+    <w:lvl w:ilvl="4" w:tplc="04090019" w:tentative="1">
+      <w:start w:val="1"/>
+      <w:numFmt w:val="lowerLetter"/>
+      <w:lvlText w:val="%5."/>
+      <w:lvlJc w:val="left"/>
+      <w:pPr>
+        <w:ind w:left="4320" w:hanging="360"/>
+      </w:pPr>
+    </w:lvl>
+    <w:lvl w:ilvl="5" w:tplc="0409001B" w:tentative="1">
+      <w:start w:val="1"/>
+      <w:numFmt w:val="lowerRoman"/>
+      <w:lvlText w:val="%6."/>
+      <w:lvlJc w:val="right"/>
+      <w:pPr>
+        <w:ind w:left="5040" w:hanging="180"/>
+      </w:pPr>
+    </w:lvl>
+    <w:lvl w:ilvl="6" w:tplc="0409000F" w:tentative="1">
+      <w:start w:val="1"/>
+      <w:numFmt w:val="decimal"/>
+      <w:lvlText w:val="%7."/>
+      <w:lvlJc w:val="left"/>
+      <w:pPr>
+        <w:ind w:left="5760" w:hanging="360"/>
+      </w:pPr>
+    </w:lvl>
+    <w:lvl w:ilvl="7" w:tplc="04090019" w:tentative="1">
+      <w:start w:val="1"/>
+      <w:numFmt w:val="lowerLetter"/>
+      <w:lvlText w:val="%8."/>
+      <w:lvlJc w:val="left"/>
+      <w:pPr>
+        <w:ind w:left="6480" w:hanging="360"/>
+      </w:pPr>
+    </w:lvl>
+    <w:lvl w:ilvl="8" w:tplc="0409001B" w:tentative="1">
+      <w:start w:val="1"/>
+      <w:numFmt w:val="lowerRoman"/>
+      <w:lvlText w:val="%9."/>
+      <w:lvlJc w:val="right"/>
+      <w:pPr>
+        <w:ind w:left="7200" w:hanging="180"/>
+      </w:pPr>
+    </w:lvl>
+  </w:abstractNum>
   <w:num w:numId="1" w16cid:durableId="786463337">
     <w:abstractNumId w:val="1"/>
   </w:num>
@@ -861,6 +1059,9 @@
   </w:num>
   <w:num w:numId="4" w16cid:durableId="523442409">
     <w:abstractNumId w:val="0"/>
+  </w:num>
+  <w:num w:numId="5" w16cid:durableId="1845587510">
+    <w:abstractNumId w:val="4"/>
   </w:num>
 </w:numbering>
 </file>

</xml_diff>